<commit_message>
rephrase about this item in blenders docs & camera data
</commit_message>
<xml_diff>
--- a/images/electronics/blenders/blenders.docx
+++ b/images/electronics/blenders/blenders.docx
@@ -1,6 +1,6 @@
 
 <file path=word/document.xml><?xml version="1.0" encoding="utf-8"?>
-<w:document xmlns:ve="http://schemas.openxmlformats.org/markup-compatibility/2006" xmlns:o="urn:schemas-microsoft-com:office:office" xmlns:r="http://schemas.openxmlformats.org/officeDocument/2006/relationships" xmlns:m="http://schemas.openxmlformats.org/officeDocument/2006/math" xmlns:v="urn:schemas-microsoft-com:vml" xmlns:wp="http://schemas.openxmlformats.org/drawingml/2006/wordprocessingDrawing" xmlns:w10="urn:schemas-microsoft-com:office:word" xmlns:w="http://schemas.openxmlformats.org/wordprocessingml/2006/main" xmlns:wne="http://schemas.microsoft.com/office/word/2006/wordml">
+<w:document xmlns:wpc="http://schemas.microsoft.com/office/word/2010/wordprocessingCanvas" xmlns:cx="http://schemas.microsoft.com/office/drawing/2014/chartex" xmlns:mc="http://schemas.openxmlformats.org/markup-compatibility/2006" xmlns:o="urn:schemas-microsoft-com:office:office" xmlns:r="http://schemas.openxmlformats.org/officeDocument/2006/relationships" xmlns:m="http://schemas.openxmlformats.org/officeDocument/2006/math" xmlns:v="urn:schemas-microsoft-com:vml" xmlns:wp14="http://schemas.microsoft.com/office/word/2010/wordprocessingDrawing" xmlns:wp="http://schemas.openxmlformats.org/drawingml/2006/wordprocessingDrawing" xmlns:w10="urn:schemas-microsoft-com:office:word" xmlns:w="http://schemas.openxmlformats.org/wordprocessingml/2006/main" xmlns:w14="http://schemas.microsoft.com/office/word/2010/wordml" xmlns:w15="http://schemas.microsoft.com/office/word/2012/wordml" xmlns:w16se="http://schemas.microsoft.com/office/word/2015/wordml/symex" xmlns:wpg="http://schemas.microsoft.com/office/word/2010/wordprocessingGroup" xmlns:wpi="http://schemas.microsoft.com/office/word/2010/wordprocessingInk" xmlns:wne="http://schemas.microsoft.com/office/word/2006/wordml" xmlns:wps="http://schemas.microsoft.com/office/word/2010/wordprocessingShape" mc:Ignorable="w14 w15 w16se wp14">
   <w:body>
     <w:tbl>
       <w:tblPr>
@@ -15,7 +15,7 @@
           <w:insideH w:val="single" w:sz="12" w:space="0" w:color="auto"/>
           <w:insideV w:val="single" w:sz="12" w:space="0" w:color="auto"/>
         </w:tblBorders>
-        <w:tblLook w:val="04A0"/>
+        <w:tblLook w:val="04A0" w:firstRow="1" w:lastRow="0" w:firstColumn="1" w:lastColumn="0" w:noHBand="0" w:noVBand="1"/>
       </w:tblPr>
       <w:tblGrid>
         <w:gridCol w:w="675"/>
@@ -66,7 +66,7 @@
                 <w:sz w:val="28"/>
                 <w:szCs w:val="28"/>
               </w:rPr>
-              <w:t>Kenwood Blender Smoothie Maker 500W 1.5L with Grinder Mill, Chopper Mill, Ice Crush Function BLP15.360BK Black</w:t>
+              <w:t>Kenwood 500W Blender and Smoothie Maker, 1.5L capacity with Grinder, Chopper, and Ice Crush Function – Model BLP15.360BK, Black</w:t>
             </w:r>
           </w:p>
         </w:tc>
@@ -350,7 +350,7 @@
                 <w:sz w:val="28"/>
                 <w:szCs w:val="28"/>
               </w:rPr>
-              <w:t>Kenwood Glass Blender 1000W Power Blender Smoothie Blender/Smoothie Maker 1.5L With Grinder Mill, Chopper Mill, Ice Crush Function Blm45.720Ss Black/Silver</w:t>
+              <w:t>Kenwood 1000W Glass Power Blender and Smoothie Maker, 1.5L capacity with Grinder, Chopper, and Ice Crush Function – Model BLM45.720SS, Black/Silver</w:t>
             </w:r>
           </w:p>
         </w:tc>
@@ -609,111 +609,7 @@
                 <w:sz w:val="28"/>
                 <w:szCs w:val="28"/>
               </w:rPr>
-              <w:t xml:space="preserve">Powerful motor. 1000w. Optimum performance for effortless blending with 2.0 </w:t>
-            </w:r>
-            <w:proofErr w:type="spellStart"/>
-            <w:r>
-              <w:rPr>
-                <w:rFonts w:ascii="Leelawadee" w:hAnsi="Leelawadee" w:cs="Leelawadee"/>
-                <w:sz w:val="28"/>
-                <w:szCs w:val="28"/>
-              </w:rPr>
-              <w:t>litre</w:t>
-            </w:r>
-            <w:proofErr w:type="spellEnd"/>
-            <w:r>
-              <w:rPr>
-                <w:rFonts w:ascii="Leelawadee" w:hAnsi="Leelawadee" w:cs="Leelawadee"/>
-                <w:sz w:val="28"/>
-                <w:szCs w:val="28"/>
-              </w:rPr>
-              <w:t xml:space="preserve"> glass goblet (1.6 working capacity)</w:t>
-            </w:r>
-          </w:p>
-          <w:p>
-            <w:pPr>
-              <w:rPr>
-                <w:rFonts w:ascii="Leelawadee" w:hAnsi="Leelawadee" w:cs="Leelawadee"/>
-                <w:sz w:val="28"/>
-                <w:szCs w:val="28"/>
-              </w:rPr>
-            </w:pPr>
-            <w:r>
-              <w:rPr>
-                <w:rFonts w:ascii="Leelawadee" w:hAnsi="Leelawadee" w:cs="Leelawadee"/>
-                <w:sz w:val="28"/>
-                <w:szCs w:val="28"/>
-              </w:rPr>
-              <w:t>2 speed dial plus pulse giving the you more control with stainless steel blades for effortless blending</w:t>
-            </w:r>
-          </w:p>
-          <w:p>
-            <w:pPr>
-              <w:rPr>
-                <w:rFonts w:ascii="Leelawadee" w:hAnsi="Leelawadee" w:cs="Leelawadee"/>
-                <w:sz w:val="28"/>
-                <w:szCs w:val="28"/>
-              </w:rPr>
-            </w:pPr>
-            <w:r>
-              <w:rPr>
-                <w:rFonts w:ascii="Leelawadee" w:hAnsi="Leelawadee" w:cs="Leelawadee"/>
-                <w:sz w:val="28"/>
-                <w:szCs w:val="28"/>
-              </w:rPr>
-              <w:t>Multi-mill designed for efficient chopping of herbs and pastes</w:t>
-            </w:r>
-          </w:p>
-          <w:p>
-            <w:pPr>
-              <w:rPr>
-                <w:rFonts w:ascii="Leelawadee" w:hAnsi="Leelawadee" w:cs="Leelawadee"/>
-                <w:sz w:val="28"/>
-                <w:szCs w:val="28"/>
-              </w:rPr>
-            </w:pPr>
-            <w:r>
-              <w:rPr>
-                <w:rFonts w:ascii="Leelawadee" w:hAnsi="Leelawadee" w:cs="Leelawadee"/>
-                <w:sz w:val="28"/>
-                <w:szCs w:val="28"/>
-              </w:rPr>
-              <w:t>Grinding mill for coffee beans, nuts and spices</w:t>
-            </w:r>
-          </w:p>
-          <w:p>
-            <w:pPr>
-              <w:rPr>
-                <w:rFonts w:ascii="Leelawadee" w:hAnsi="Leelawadee" w:cs="Leelawadee"/>
-                <w:sz w:val="28"/>
-                <w:szCs w:val="28"/>
-              </w:rPr>
-            </w:pPr>
-            <w:proofErr w:type="gramStart"/>
-            <w:r>
-              <w:rPr>
-                <w:rFonts w:ascii="Leelawadee" w:hAnsi="Leelawadee" w:cs="Leelawadee"/>
-                <w:sz w:val="28"/>
-                <w:szCs w:val="28"/>
-              </w:rPr>
-              <w:t>Ice crush</w:t>
-            </w:r>
-            <w:proofErr w:type="gramEnd"/>
-            <w:r>
-              <w:rPr>
-                <w:rFonts w:ascii="Leelawadee" w:hAnsi="Leelawadee" w:cs="Leelawadee"/>
-                <w:sz w:val="28"/>
-                <w:szCs w:val="28"/>
-              </w:rPr>
-              <w:t xml:space="preserve"> function, safety interlock system, rubber feet</w:t>
-            </w:r>
-            <w:r>
-              <w:rPr>
-                <w:rFonts w:ascii="Leelawadee" w:hAnsi="Leelawadee" w:cs="Leelawadee"/>
-                <w:sz w:val="28"/>
-                <w:szCs w:val="28"/>
-              </w:rPr>
-              <w:t>.</w:t>
+              <w:t>Powerful 1000W motor for optimal performance, featuring a 2.0L glass goblet (1.6L working capacity) for effortless blending. Equipped with a 2-speed dial and pulse function for enhanced control, and stainless steel blades for smooth blending. Includes a multi-mill for efficient chopping of herbs and pastes, a grinding mill for coffee beans, nuts, and spices, as well as an ice crush function. Designed with a safety interlock system and rubber feet for added stability</w:t>
             </w:r>
           </w:p>
         </w:tc>
@@ -768,7 +664,7 @@
                 <w:sz w:val="26"/>
                 <w:szCs w:val="26"/>
               </w:rPr>
-              <w:t xml:space="preserve">Braun MQ500 </w:t>
+              <w:t xml:space="preserve">Braun </w:t>
             </w:r>
             <w:proofErr w:type="spellStart"/>
             <w:r>
@@ -786,7 +682,7 @@
                 <w:sz w:val="26"/>
                 <w:szCs w:val="26"/>
               </w:rPr>
-              <w:t xml:space="preserve"> 5 Soup Hand Blender, 600 Watt ( International warranty)</w:t>
+              <w:t xml:space="preserve"> 5 MQ500 Hand Blender for Soups, 600W (Includes International Warranty)</w:t>
             </w:r>
           </w:p>
         </w:tc>
@@ -871,6 +767,7 @@
                 <w:sz w:val="26"/>
                 <w:szCs w:val="26"/>
               </w:rPr>
+              <w:lastRenderedPageBreak/>
               <w:t>Product dimensions: 9D x 15W x 25.4H centimeters</w:t>
             </w:r>
           </w:p>
@@ -888,7 +785,6 @@
                 <w:sz w:val="26"/>
                 <w:szCs w:val="26"/>
               </w:rPr>
-              <w:lastRenderedPageBreak/>
               <w:t>Power / Wattage: 600 watts</w:t>
             </w:r>
           </w:p>
@@ -1033,25 +929,23 @@
                 <w:sz w:val="28"/>
                 <w:szCs w:val="28"/>
               </w:rPr>
-              <w:t xml:space="preserve">A unique blend of convenience and </w:t>
-            </w:r>
-            <w:proofErr w:type="spellStart"/>
-            <w:r>
-              <w:rPr>
-                <w:rFonts w:ascii="Leelawadee" w:hAnsi="Leelawadee" w:cs="Leelawadee"/>
-                <w:sz w:val="28"/>
-                <w:szCs w:val="28"/>
-              </w:rPr>
-              <w:t>performanceWattage</w:t>
-            </w:r>
-            <w:proofErr w:type="spellEnd"/>
-            <w:r>
-              <w:rPr>
-                <w:rFonts w:ascii="Leelawadee" w:hAnsi="Leelawadee" w:cs="Leelawadee"/>
-                <w:sz w:val="28"/>
-                <w:szCs w:val="28"/>
-              </w:rPr>
-              <w:t>: 600WSpeed: 2Colour: White/grey</w:t>
+              <w:t>A unique blend of convenience and performance</w:t>
+            </w:r>
+            <w:r>
+              <w:rPr>
+                <w:rFonts w:ascii="Leelawadee" w:hAnsi="Leelawadee" w:cs="Leelawadee"/>
+                <w:sz w:val="28"/>
+                <w:szCs w:val="28"/>
+              </w:rPr>
+              <w:t xml:space="preserve"> </w:t>
+            </w:r>
+            <w:r>
+              <w:rPr>
+                <w:rFonts w:ascii="Leelawadee" w:hAnsi="Leelawadee" w:cs="Leelawadee"/>
+                <w:sz w:val="28"/>
+                <w:szCs w:val="28"/>
+              </w:rPr>
+              <w:t>Wattage: 600WSpeed: 2Colour: White/grey</w:t>
             </w:r>
           </w:p>
           <w:p>
@@ -1157,7 +1051,7 @@
                 <w:sz w:val="28"/>
                 <w:szCs w:val="28"/>
               </w:rPr>
-              <w:t>Portable Blender USB Rechargeable, Small Blender Single Serve, Personal Size Blender Travel Blender Juicer Cup 380ml (FDA, BPA free) (Pink)</w:t>
+              <w:t>Portable USB Rechargeable Blender, Single Serve Personal Blender, 380ml Travel Juicer Cup – FDA Approved, BPA-Free (Pink)</w:t>
             </w:r>
           </w:p>
         </w:tc>
@@ -1447,41 +1341,41 @@
                 <w:sz w:val="28"/>
                 <w:szCs w:val="28"/>
               </w:rPr>
-              <w:t>Food Grade Material: This portable juicer cup is made of food-grade PP &amp; ABS material, BPA-free, non-toxic and eco-friendly, you can enjoy fresh nutrient retention and wonderful leisure time.</w:t>
-            </w:r>
-          </w:p>
-          <w:p>
-            <w:pPr>
-              <w:rPr>
-                <w:rFonts w:ascii="Leelawadee" w:hAnsi="Leelawadee" w:cs="Leelawadee"/>
-                <w:sz w:val="28"/>
-                <w:szCs w:val="28"/>
-              </w:rPr>
-            </w:pPr>
-            <w:r>
-              <w:rPr>
-                <w:rFonts w:ascii="Leelawadee" w:hAnsi="Leelawadee" w:cs="Leelawadee"/>
-                <w:sz w:val="28"/>
-                <w:szCs w:val="28"/>
-              </w:rPr>
-              <w:t>Built-in Rechargeable Lithium Batteries: With built-in battery &amp; USB cable, this single serve blender can be easily charged by power bank, laptop, computer or other USB devices, keep your travel on the go.</w:t>
-            </w:r>
-          </w:p>
-          <w:p>
-            <w:pPr>
-              <w:rPr>
-                <w:rFonts w:ascii="Leelawadee" w:hAnsi="Leelawadee" w:cs="Leelawadee"/>
-                <w:sz w:val="28"/>
-                <w:szCs w:val="28"/>
-              </w:rPr>
-            </w:pPr>
-            <w:r>
-              <w:rPr>
-                <w:rFonts w:ascii="Leelawadee" w:hAnsi="Leelawadee" w:cs="Leelawadee"/>
-                <w:sz w:val="28"/>
-                <w:szCs w:val="28"/>
-              </w:rPr>
-              <w:t xml:space="preserve">Upgraded 6 Blades in 3D for Superb Mixing: SUS304 stainless steel made </w:t>
+              <w:t>Food-Grade Material: Made from food-grade PP and ABS, this portable juicer cup is BPA-free, non-toxic, and eco-friendly, ensuring fresh nutrient retention for your enjoyment.</w:t>
+            </w:r>
+          </w:p>
+          <w:p>
+            <w:pPr>
+              <w:rPr>
+                <w:rFonts w:ascii="Leelawadee" w:hAnsi="Leelawadee" w:cs="Leelawadee"/>
+                <w:sz w:val="28"/>
+                <w:szCs w:val="28"/>
+              </w:rPr>
+            </w:pPr>
+            <w:r>
+              <w:rPr>
+                <w:rFonts w:ascii="Leelawadee" w:hAnsi="Leelawadee" w:cs="Leelawadee"/>
+                <w:sz w:val="28"/>
+                <w:szCs w:val="28"/>
+              </w:rPr>
+              <w:t>Built-in Rechargeable Lithium Batteries: Featuring a built-in battery and USB cable, this single-serve blender can easily be charged using a power bank, laptop, computer, or other USB devices, making it perfect for travel.</w:t>
+            </w:r>
+          </w:p>
+          <w:p>
+            <w:pPr>
+              <w:rPr>
+                <w:rFonts w:ascii="Leelawadee" w:hAnsi="Leelawadee" w:cs="Leelawadee"/>
+                <w:sz w:val="28"/>
+                <w:szCs w:val="28"/>
+              </w:rPr>
+            </w:pPr>
+            <w:r>
+              <w:rPr>
+                <w:rFonts w:ascii="Leelawadee" w:hAnsi="Leelawadee" w:cs="Leelawadee"/>
+                <w:sz w:val="28"/>
+                <w:szCs w:val="28"/>
+              </w:rPr>
+              <w:t xml:space="preserve">Upgraded 6-Blade 3D Design for Superior Blending: Equipped with SUS304 stainless steel </w:t>
             </w:r>
             <w:proofErr w:type="spellStart"/>
             <w:r>
@@ -1490,7 +1384,7 @@
                 <w:sz w:val="28"/>
                 <w:szCs w:val="28"/>
               </w:rPr>
-              <w:t>sawtoothblades</w:t>
+              <w:t>sawtooth</w:t>
             </w:r>
             <w:proofErr w:type="spellEnd"/>
             <w:r>
@@ -1499,7 +1393,7 @@
                 <w:sz w:val="28"/>
                 <w:szCs w:val="28"/>
               </w:rPr>
-              <w:t xml:space="preserve"> , 22,000 revolutions per minute, which can effortlessly pulverizes fruits, vegetables into amazing </w:t>
+              <w:t xml:space="preserve"> blades that operate at </w:t>
             </w:r>
             <w:r>
               <w:rPr>
@@ -1508,24 +1402,24 @@
                 <w:szCs w:val="28"/>
               </w:rPr>
               <w:lastRenderedPageBreak/>
-              <w:t>smoothies .It doesn’t leave chunks of fruit and ice and no noisy like traditional blenders.</w:t>
-            </w:r>
-          </w:p>
-          <w:p>
-            <w:pPr>
-              <w:rPr>
-                <w:rFonts w:ascii="Leelawadee" w:hAnsi="Leelawadee" w:cs="Leelawadee"/>
-                <w:sz w:val="28"/>
-                <w:szCs w:val="28"/>
-              </w:rPr>
-            </w:pPr>
-            <w:r>
-              <w:rPr>
-                <w:rFonts w:ascii="Leelawadee" w:hAnsi="Leelawadee" w:cs="Leelawadee"/>
-                <w:sz w:val="28"/>
-                <w:szCs w:val="28"/>
-              </w:rPr>
-              <w:t>Portable and Multi-functional: This smoothie blender is not only for mixing kinds of fruit and vegetables, but also other baby food. It’s very portable for traveling, camping, fishing etc outdoor.</w:t>
+              <w:t>22,000 RPM, this blender effortlessly pulverizes fruits and vegetables into smooth textures without leaving chunks or making noise like traditional blenders.</w:t>
+            </w:r>
+          </w:p>
+          <w:p>
+            <w:pPr>
+              <w:rPr>
+                <w:rFonts w:ascii="Leelawadee" w:hAnsi="Leelawadee" w:cs="Leelawadee"/>
+                <w:sz w:val="28"/>
+                <w:szCs w:val="28"/>
+              </w:rPr>
+            </w:pPr>
+            <w:r>
+              <w:rPr>
+                <w:rFonts w:ascii="Leelawadee" w:hAnsi="Leelawadee" w:cs="Leelawadee"/>
+                <w:sz w:val="28"/>
+                <w:szCs w:val="28"/>
+              </w:rPr>
+              <w:t>Portable and Versatile: Ideal for blending fruits, vegetables, and even baby food, this smoothie blender is perfect for travel, camping, fishing, and other outdoor activities.</w:t>
             </w:r>
           </w:p>
           <w:p>
@@ -1542,7 +1436,7 @@
                 <w:sz w:val="28"/>
                 <w:szCs w:val="28"/>
               </w:rPr>
-              <w:t>Easy to use and clean: This blender has smart protection device, magnetic sensing switch safe to use and clean, the juicer cup's body and bottom can be separated, you can easy to clean it .A great small kitchen appliances for you!</w:t>
+              <w:t>Easy to Use and Clean: Designed with a smart protection feature and magnetic sensing switch, this blender is safe and easy to clean. The juicer cup's body and base are detachable, allowing for simple cleaning—an excellent small kitchen appliance for your convenience!</w:t>
             </w:r>
           </w:p>
         </w:tc>
@@ -1601,7 +1495,7 @@
                 <w:sz w:val="26"/>
                 <w:szCs w:val="26"/>
               </w:rPr>
-              <w:t xml:space="preserve">Braun MQ 9185XLI </w:t>
+              <w:t xml:space="preserve">Braun </w:t>
             </w:r>
             <w:proofErr w:type="spellStart"/>
             <w:r>
@@ -1619,8 +1513,10 @@
                 <w:sz w:val="26"/>
                 <w:szCs w:val="26"/>
               </w:rPr>
-              <w:t xml:space="preserve"> 9 Hand Blender Set, 1200 Watt, Multicolor</w:t>
-            </w:r>
+              <w:t xml:space="preserve"> 9 MQ9185XLI Hand Blender Set, 1200W, Multicolor</w:t>
+            </w:r>
+            <w:bookmarkStart w:id="0" w:name="_GoBack"/>
+            <w:bookmarkEnd w:id="0"/>
           </w:p>
         </w:tc>
         <w:tc>
@@ -1795,7 +1691,7 @@
                 <w:sz w:val="26"/>
                 <w:szCs w:val="26"/>
               </w:rPr>
-              <w:t>Very Effective, Safe to use, High Quality, Add a great addition to your home and Easy to be cleaned</w:t>
+              <w:t>Highly effective, safe to use, and built with quality materials, this product makes a great addition to your home and is easy to clean</w:t>
             </w:r>
           </w:p>
         </w:tc>
@@ -1853,7 +1749,7 @@
                 <w:sz w:val="26"/>
                 <w:szCs w:val="26"/>
               </w:rPr>
-              <w:t>TORNADO Hand Blender 400 Watt With Stainless Steel Whisk In Black Color THB-400CH</w:t>
+              <w:t>TORNADO 400W Hand Blender with Stainless Steel Whisk – Black, Model THB-400CH</w:t>
             </w:r>
           </w:p>
         </w:tc>
@@ -2088,7 +1984,7 @@
 </file>
 
 <file path=word/styles.xml><?xml version="1.0" encoding="utf-8"?>
-<w:styles xmlns:r="http://schemas.openxmlformats.org/officeDocument/2006/relationships" xmlns:w="http://schemas.openxmlformats.org/wordprocessingml/2006/main">
+<w:styles xmlns:mc="http://schemas.openxmlformats.org/markup-compatibility/2006" xmlns:r="http://schemas.openxmlformats.org/officeDocument/2006/relationships" xmlns:w="http://schemas.openxmlformats.org/wordprocessingml/2006/main" xmlns:w14="http://schemas.microsoft.com/office/word/2010/wordml" xmlns:w15="http://schemas.microsoft.com/office/word/2012/wordml" xmlns:w16se="http://schemas.microsoft.com/office/word/2015/wordml/symex" mc:Ignorable="w14 w15 w16se">
   <w:docDefaults>
     <w:rPrDefault>
       <w:rPr>
@@ -2104,144 +2000,378 @@
       </w:pPr>
     </w:pPrDefault>
   </w:docDefaults>
-  <w:latentStyles w:defLockedState="0" w:defUIPriority="99" w:defSemiHidden="1" w:defUnhideWhenUsed="1" w:defQFormat="0" w:count="267">
-    <w:lsdException w:name="Normal" w:semiHidden="0" w:uiPriority="0" w:unhideWhenUsed="0" w:qFormat="1"/>
-    <w:lsdException w:name="heading 1" w:semiHidden="0" w:uiPriority="9" w:unhideWhenUsed="0" w:qFormat="1"/>
-    <w:lsdException w:name="heading 2" w:uiPriority="9" w:qFormat="1"/>
-    <w:lsdException w:name="heading 3" w:uiPriority="9" w:qFormat="1"/>
-    <w:lsdException w:name="heading 4" w:uiPriority="9" w:qFormat="1"/>
-    <w:lsdException w:name="heading 5" w:uiPriority="9" w:qFormat="1"/>
-    <w:lsdException w:name="heading 6" w:uiPriority="9" w:qFormat="1"/>
-    <w:lsdException w:name="heading 7" w:uiPriority="9" w:qFormat="1"/>
-    <w:lsdException w:name="heading 8" w:uiPriority="9" w:qFormat="1"/>
-    <w:lsdException w:name="heading 9" w:uiPriority="9" w:qFormat="1"/>
-    <w:lsdException w:name="toc 1" w:uiPriority="39"/>
-    <w:lsdException w:name="toc 2" w:uiPriority="39"/>
-    <w:lsdException w:name="toc 3" w:uiPriority="39"/>
-    <w:lsdException w:name="toc 4" w:uiPriority="39"/>
-    <w:lsdException w:name="toc 5" w:uiPriority="39"/>
-    <w:lsdException w:name="toc 6" w:uiPriority="39"/>
-    <w:lsdException w:name="toc 7" w:uiPriority="39"/>
-    <w:lsdException w:name="toc 8" w:uiPriority="39"/>
-    <w:lsdException w:name="toc 9" w:uiPriority="39"/>
-    <w:lsdException w:name="caption" w:uiPriority="35" w:qFormat="1"/>
-    <w:lsdException w:name="Title" w:semiHidden="0" w:uiPriority="10" w:unhideWhenUsed="0" w:qFormat="1"/>
-    <w:lsdException w:name="Default Paragraph Font" w:uiPriority="1"/>
-    <w:lsdException w:name="Subtitle" w:semiHidden="0" w:uiPriority="11" w:unhideWhenUsed="0" w:qFormat="1"/>
-    <w:lsdException w:name="Strong" w:semiHidden="0" w:uiPriority="22" w:unhideWhenUsed="0" w:qFormat="1"/>
-    <w:lsdException w:name="Emphasis" w:semiHidden="0" w:uiPriority="20" w:unhideWhenUsed="0" w:qFormat="1"/>
-    <w:lsdException w:name="Table Grid" w:semiHidden="0" w:uiPriority="39" w:unhideWhenUsed="0"/>
-    <w:lsdException w:name="Placeholder Text" w:unhideWhenUsed="0"/>
-    <w:lsdException w:name="No Spacing" w:semiHidden="0" w:uiPriority="1" w:unhideWhenUsed="0" w:qFormat="1"/>
-    <w:lsdException w:name="Light Shading" w:semiHidden="0" w:uiPriority="60" w:unhideWhenUsed="0"/>
-    <w:lsdException w:name="Light List" w:semiHidden="0" w:uiPriority="61" w:unhideWhenUsed="0"/>
-    <w:lsdException w:name="Light Grid" w:semiHidden="0" w:uiPriority="62" w:unhideWhenUsed="0"/>
-    <w:lsdException w:name="Medium Shading 1" w:semiHidden="0" w:uiPriority="63" w:unhideWhenUsed="0"/>
-    <w:lsdException w:name="Medium Shading 2" w:semiHidden="0" w:uiPriority="64" w:unhideWhenUsed="0"/>
-    <w:lsdException w:name="Medium List 1" w:semiHidden="0" w:uiPriority="65" w:unhideWhenUsed="0"/>
-    <w:lsdException w:name="Medium List 2" w:semiHidden="0" w:uiPriority="66" w:unhideWhenUsed="0"/>
-    <w:lsdException w:name="Medium Grid 1" w:semiHidden="0" w:uiPriority="67" w:unhideWhenUsed="0"/>
-    <w:lsdException w:name="Medium Grid 2" w:semiHidden="0" w:uiPriority="68" w:unhideWhenUsed="0"/>
-    <w:lsdException w:name="Medium Grid 3" w:semiHidden="0" w:uiPriority="69" w:unhideWhenUsed="0"/>
-    <w:lsdException w:name="Dark List" w:semiHidden="0" w:uiPriority="70" w:unhideWhenUsed="0"/>
-    <w:lsdException w:name="Colorful Shading" w:semiHidden="0" w:uiPriority="71" w:unhideWhenUsed="0"/>
-    <w:lsdException w:name="Colorful List" w:semiHidden="0" w:uiPriority="72" w:unhideWhenUsed="0"/>
-    <w:lsdException w:name="Colorful Grid" w:semiHidden="0" w:uiPriority="73" w:unhideWhenUsed="0"/>
-    <w:lsdException w:name="Light Shading Accent 1" w:semiHidden="0" w:uiPriority="60" w:unhideWhenUsed="0"/>
-    <w:lsdException w:name="Light List Accent 1" w:semiHidden="0" w:uiPriority="61" w:unhideWhenUsed="0"/>
-    <w:lsdException w:name="Light Grid Accent 1" w:semiHidden="0" w:uiPriority="62" w:unhideWhenUsed="0"/>
-    <w:lsdException w:name="Medium Shading 1 Accent 1" w:semiHidden="0" w:uiPriority="63" w:unhideWhenUsed="0"/>
-    <w:lsdException w:name="Medium Shading 2 Accent 1" w:semiHidden="0" w:uiPriority="64" w:unhideWhenUsed="0"/>
-    <w:lsdException w:name="Medium List 1 Accent 1" w:semiHidden="0" w:uiPriority="65" w:unhideWhenUsed="0"/>
-    <w:lsdException w:name="Revision" w:unhideWhenUsed="0"/>
-    <w:lsdException w:name="List Paragraph" w:semiHidden="0" w:uiPriority="34" w:unhideWhenUsed="0" w:qFormat="1"/>
-    <w:lsdException w:name="Quote" w:semiHidden="0" w:uiPriority="29" w:unhideWhenUsed="0" w:qFormat="1"/>
-    <w:lsdException w:name="Intense Quote" w:semiHidden="0" w:uiPriority="30" w:unhideWhenUsed="0" w:qFormat="1"/>
-    <w:lsdException w:name="Medium List 2 Accent 1" w:semiHidden="0" w:uiPriority="66" w:unhideWhenUsed="0"/>
-    <w:lsdException w:name="Medium Grid 1 Accent 1" w:semiHidden="0" w:uiPriority="67" w:unhideWhenUsed="0"/>
-    <w:lsdException w:name="Medium Grid 2 Accent 1" w:semiHidden="0" w:uiPriority="68" w:unhideWhenUsed="0"/>
-    <w:lsdException w:name="Medium Grid 3 Accent 1" w:semiHidden="0" w:uiPriority="69" w:unhideWhenUsed="0"/>
-    <w:lsdException w:name="Dark List Accent 1" w:semiHidden="0" w:uiPriority="70" w:unhideWhenUsed="0"/>
-    <w:lsdException w:name="Colorful Shading Accent 1" w:semiHidden="0" w:uiPriority="71" w:unhideWhenUsed="0"/>
-    <w:lsdException w:name="Colorful List Accent 1" w:semiHidden="0" w:uiPriority="72" w:unhideWhenUsed="0"/>
-    <w:lsdException w:name="Colorful Grid Accent 1" w:semiHidden="0" w:uiPriority="73" w:unhideWhenUsed="0"/>
-    <w:lsdException w:name="Light Shading Accent 2" w:semiHidden="0" w:uiPriority="60" w:unhideWhenUsed="0"/>
-    <w:lsdException w:name="Light List Accent 2" w:semiHidden="0" w:uiPriority="61" w:unhideWhenUsed="0"/>
-    <w:lsdException w:name="Light Grid Accent 2" w:semiHidden="0" w:uiPriority="62" w:unhideWhenUsed="0"/>
-    <w:lsdException w:name="Medium Shading 1 Accent 2" w:semiHidden="0" w:uiPriority="63" w:unhideWhenUsed="0"/>
-    <w:lsdException w:name="Medium Shading 2 Accent 2" w:semiHidden="0" w:uiPriority="64" w:unhideWhenUsed="0"/>
-    <w:lsdException w:name="Medium List 1 Accent 2" w:semiHidden="0" w:uiPriority="65" w:unhideWhenUsed="0"/>
-    <w:lsdException w:name="Medium List 2 Accent 2" w:semiHidden="0" w:uiPriority="66" w:unhideWhenUsed="0"/>
-    <w:lsdException w:name="Medium Grid 1 Accent 2" w:semiHidden="0" w:uiPriority="67" w:unhideWhenUsed="0"/>
-    <w:lsdException w:name="Medium Grid 2 Accent 2" w:semiHidden="0" w:uiPriority="68" w:unhideWhenUsed="0"/>
-    <w:lsdException w:name="Medium Grid 3 Accent 2" w:semiHidden="0" w:uiPriority="69" w:unhideWhenUsed="0"/>
-    <w:lsdException w:name="Dark List Accent 2" w:semiHidden="0" w:uiPriority="70" w:unhideWhenUsed="0"/>
-    <w:lsdException w:name="Colorful Shading Accent 2" w:semiHidden="0" w:uiPriority="71" w:unhideWhenUsed="0"/>
-    <w:lsdException w:name="Colorful List Accent 2" w:semiHidden="0" w:uiPriority="72" w:unhideWhenUsed="0"/>
-    <w:lsdException w:name="Colorful Grid Accent 2" w:semiHidden="0" w:uiPriority="73" w:unhideWhenUsed="0"/>
-    <w:lsdException w:name="Light Shading Accent 3" w:semiHidden="0" w:uiPriority="60" w:unhideWhenUsed="0"/>
-    <w:lsdException w:name="Light List Accent 3" w:semiHidden="0" w:uiPriority="61" w:unhideWhenUsed="0"/>
-    <w:lsdException w:name="Light Grid Accent 3" w:semiHidden="0" w:uiPriority="62" w:unhideWhenUsed="0"/>
-    <w:lsdException w:name="Medium Shading 1 Accent 3" w:semiHidden="0" w:uiPriority="63" w:unhideWhenUsed="0"/>
-    <w:lsdException w:name="Medium Shading 2 Accent 3" w:semiHidden="0" w:uiPriority="64" w:unhideWhenUsed="0"/>
-    <w:lsdException w:name="Medium List 1 Accent 3" w:semiHidden="0" w:uiPriority="65" w:unhideWhenUsed="0"/>
-    <w:lsdException w:name="Medium List 2 Accent 3" w:semiHidden="0" w:uiPriority="66" w:unhideWhenUsed="0"/>
-    <w:lsdException w:name="Medium Grid 1 Accent 3" w:semiHidden="0" w:uiPriority="67" w:unhideWhenUsed="0"/>
-    <w:lsdException w:name="Medium Grid 2 Accent 3" w:semiHidden="0" w:uiPriority="68" w:unhideWhenUsed="0"/>
-    <w:lsdException w:name="Medium Grid 3 Accent 3" w:semiHidden="0" w:uiPriority="69" w:unhideWhenUsed="0"/>
-    <w:lsdException w:name="Dark List Accent 3" w:semiHidden="0" w:uiPriority="70" w:unhideWhenUsed="0"/>
-    <w:lsdException w:name="Colorful Shading Accent 3" w:semiHidden="0" w:uiPriority="71" w:unhideWhenUsed="0"/>
-    <w:lsdException w:name="Colorful List Accent 3" w:semiHidden="0" w:uiPriority="72" w:unhideWhenUsed="0"/>
-    <w:lsdException w:name="Colorful Grid Accent 3" w:semiHidden="0" w:uiPriority="73" w:unhideWhenUsed="0"/>
-    <w:lsdException w:name="Light Shading Accent 4" w:semiHidden="0" w:uiPriority="60" w:unhideWhenUsed="0"/>
-    <w:lsdException w:name="Light List Accent 4" w:semiHidden="0" w:uiPriority="61" w:unhideWhenUsed="0"/>
-    <w:lsdException w:name="Light Grid Accent 4" w:semiHidden="0" w:uiPriority="62" w:unhideWhenUsed="0"/>
-    <w:lsdException w:name="Medium Shading 1 Accent 4" w:semiHidden="0" w:uiPriority="63" w:unhideWhenUsed="0"/>
-    <w:lsdException w:name="Medium Shading 2 Accent 4" w:semiHidden="0" w:uiPriority="64" w:unhideWhenUsed="0"/>
-    <w:lsdException w:name="Medium List 1 Accent 4" w:semiHidden="0" w:uiPriority="65" w:unhideWhenUsed="0"/>
-    <w:lsdException w:name="Medium List 2 Accent 4" w:semiHidden="0" w:uiPriority="66" w:unhideWhenUsed="0"/>
-    <w:lsdException w:name="Medium Grid 1 Accent 4" w:semiHidden="0" w:uiPriority="67" w:unhideWhenUsed="0"/>
-    <w:lsdException w:name="Medium Grid 2 Accent 4" w:semiHidden="0" w:uiPriority="68" w:unhideWhenUsed="0"/>
-    <w:lsdException w:name="Medium Grid 3 Accent 4" w:semiHidden="0" w:uiPriority="69" w:unhideWhenUsed="0"/>
-    <w:lsdException w:name="Dark List Accent 4" w:semiHidden="0" w:uiPriority="70" w:unhideWhenUsed="0"/>
-    <w:lsdException w:name="Colorful Shading Accent 4" w:semiHidden="0" w:uiPriority="71" w:unhideWhenUsed="0"/>
-    <w:lsdException w:name="Colorful List Accent 4" w:semiHidden="0" w:uiPriority="72" w:unhideWhenUsed="0"/>
-    <w:lsdException w:name="Colorful Grid Accent 4" w:semiHidden="0" w:uiPriority="73" w:unhideWhenUsed="0"/>
-    <w:lsdException w:name="Light Shading Accent 5" w:semiHidden="0" w:uiPriority="60" w:unhideWhenUsed="0"/>
-    <w:lsdException w:name="Light List Accent 5" w:semiHidden="0" w:uiPriority="61" w:unhideWhenUsed="0"/>
-    <w:lsdException w:name="Light Grid Accent 5" w:semiHidden="0" w:uiPriority="62" w:unhideWhenUsed="0"/>
-    <w:lsdException w:name="Medium Shading 1 Accent 5" w:semiHidden="0" w:uiPriority="63" w:unhideWhenUsed="0"/>
-    <w:lsdException w:name="Medium Shading 2 Accent 5" w:semiHidden="0" w:uiPriority="64" w:unhideWhenUsed="0"/>
-    <w:lsdException w:name="Medium List 1 Accent 5" w:semiHidden="0" w:uiPriority="65" w:unhideWhenUsed="0"/>
-    <w:lsdException w:name="Medium List 2 Accent 5" w:semiHidden="0" w:uiPriority="66" w:unhideWhenUsed="0"/>
-    <w:lsdException w:name="Medium Grid 1 Accent 5" w:semiHidden="0" w:uiPriority="67" w:unhideWhenUsed="0"/>
-    <w:lsdException w:name="Medium Grid 2 Accent 5" w:semiHidden="0" w:uiPriority="68" w:unhideWhenUsed="0"/>
-    <w:lsdException w:name="Medium Grid 3 Accent 5" w:semiHidden="0" w:uiPriority="69" w:unhideWhenUsed="0"/>
-    <w:lsdException w:name="Dark List Accent 5" w:semiHidden="0" w:uiPriority="70" w:unhideWhenUsed="0"/>
-    <w:lsdException w:name="Colorful Shading Accent 5" w:semiHidden="0" w:uiPriority="71" w:unhideWhenUsed="0"/>
-    <w:lsdException w:name="Colorful List Accent 5" w:semiHidden="0" w:uiPriority="72" w:unhideWhenUsed="0"/>
-    <w:lsdException w:name="Colorful Grid Accent 5" w:semiHidden="0" w:uiPriority="73" w:unhideWhenUsed="0"/>
-    <w:lsdException w:name="Light Shading Accent 6" w:semiHidden="0" w:uiPriority="60" w:unhideWhenUsed="0"/>
-    <w:lsdException w:name="Light List Accent 6" w:semiHidden="0" w:uiPriority="61" w:unhideWhenUsed="0"/>
-    <w:lsdException w:name="Light Grid Accent 6" w:semiHidden="0" w:uiPriority="62" w:unhideWhenUsed="0"/>
-    <w:lsdException w:name="Medium Shading 1 Accent 6" w:semiHidden="0" w:uiPriority="63" w:unhideWhenUsed="0"/>
-    <w:lsdException w:name="Medium Shading 2 Accent 6" w:semiHidden="0" w:uiPriority="64" w:unhideWhenUsed="0"/>
-    <w:lsdException w:name="Medium List 1 Accent 6" w:semiHidden="0" w:uiPriority="65" w:unhideWhenUsed="0"/>
-    <w:lsdException w:name="Medium List 2 Accent 6" w:semiHidden="0" w:uiPriority="66" w:unhideWhenUsed="0"/>
-    <w:lsdException w:name="Medium Grid 1 Accent 6" w:semiHidden="0" w:uiPriority="67" w:unhideWhenUsed="0"/>
-    <w:lsdException w:name="Medium Grid 2 Accent 6" w:semiHidden="0" w:uiPriority="68" w:unhideWhenUsed="0"/>
-    <w:lsdException w:name="Medium Grid 3 Accent 6" w:semiHidden="0" w:uiPriority="69" w:unhideWhenUsed="0"/>
-    <w:lsdException w:name="Dark List Accent 6" w:semiHidden="0" w:uiPriority="70" w:unhideWhenUsed="0"/>
-    <w:lsdException w:name="Colorful Shading Accent 6" w:semiHidden="0" w:uiPriority="71" w:unhideWhenUsed="0"/>
-    <w:lsdException w:name="Colorful List Accent 6" w:semiHidden="0" w:uiPriority="72" w:unhideWhenUsed="0"/>
-    <w:lsdException w:name="Colorful Grid Accent 6" w:semiHidden="0" w:uiPriority="73" w:unhideWhenUsed="0"/>
-    <w:lsdException w:name="Subtle Emphasis" w:semiHidden="0" w:uiPriority="19" w:unhideWhenUsed="0" w:qFormat="1"/>
-    <w:lsdException w:name="Intense Emphasis" w:semiHidden="0" w:uiPriority="21" w:unhideWhenUsed="0" w:qFormat="1"/>
-    <w:lsdException w:name="Subtle Reference" w:semiHidden="0" w:uiPriority="31" w:unhideWhenUsed="0" w:qFormat="1"/>
-    <w:lsdException w:name="Intense Reference" w:semiHidden="0" w:uiPriority="32" w:unhideWhenUsed="0" w:qFormat="1"/>
-    <w:lsdException w:name="Book Title" w:semiHidden="0" w:uiPriority="33" w:unhideWhenUsed="0" w:qFormat="1"/>
-    <w:lsdException w:name="Bibliography" w:uiPriority="37"/>
-    <w:lsdException w:name="TOC Heading" w:uiPriority="39" w:qFormat="1"/>
+  <w:latentStyles w:defLockedState="0" w:defUIPriority="99" w:defSemiHidden="0" w:defUnhideWhenUsed="0" w:defQFormat="0" w:count="371">
+    <w:lsdException w:name="Normal" w:uiPriority="0" w:qFormat="1"/>
+    <w:lsdException w:name="heading 1" w:uiPriority="9" w:qFormat="1"/>
+    <w:lsdException w:name="heading 2" w:semiHidden="1" w:uiPriority="9" w:unhideWhenUsed="1" w:qFormat="1"/>
+    <w:lsdException w:name="heading 3" w:semiHidden="1" w:uiPriority="9" w:unhideWhenUsed="1" w:qFormat="1"/>
+    <w:lsdException w:name="heading 4" w:semiHidden="1" w:uiPriority="9" w:unhideWhenUsed="1" w:qFormat="1"/>
+    <w:lsdException w:name="heading 5" w:semiHidden="1" w:uiPriority="9" w:unhideWhenUsed="1" w:qFormat="1"/>
+    <w:lsdException w:name="heading 6" w:semiHidden="1" w:uiPriority="9" w:unhideWhenUsed="1" w:qFormat="1"/>
+    <w:lsdException w:name="heading 7" w:semiHidden="1" w:uiPriority="9" w:unhideWhenUsed="1" w:qFormat="1"/>
+    <w:lsdException w:name="heading 8" w:semiHidden="1" w:uiPriority="9" w:unhideWhenUsed="1" w:qFormat="1"/>
+    <w:lsdException w:name="heading 9" w:semiHidden="1" w:uiPriority="9" w:unhideWhenUsed="1" w:qFormat="1"/>
+    <w:lsdException w:name="index 1" w:semiHidden="1" w:unhideWhenUsed="1"/>
+    <w:lsdException w:name="index 2" w:semiHidden="1" w:unhideWhenUsed="1"/>
+    <w:lsdException w:name="index 3" w:semiHidden="1" w:unhideWhenUsed="1"/>
+    <w:lsdException w:name="index 4" w:semiHidden="1" w:unhideWhenUsed="1"/>
+    <w:lsdException w:name="index 5" w:semiHidden="1" w:unhideWhenUsed="1"/>
+    <w:lsdException w:name="index 6" w:semiHidden="1" w:unhideWhenUsed="1"/>
+    <w:lsdException w:name="index 7" w:semiHidden="1" w:unhideWhenUsed="1"/>
+    <w:lsdException w:name="index 8" w:semiHidden="1" w:unhideWhenUsed="1"/>
+    <w:lsdException w:name="index 9" w:semiHidden="1" w:unhideWhenUsed="1"/>
+    <w:lsdException w:name="toc 1" w:semiHidden="1" w:uiPriority="39" w:unhideWhenUsed="1"/>
+    <w:lsdException w:name="toc 2" w:semiHidden="1" w:uiPriority="39" w:unhideWhenUsed="1"/>
+    <w:lsdException w:name="toc 3" w:semiHidden="1" w:uiPriority="39" w:unhideWhenUsed="1"/>
+    <w:lsdException w:name="toc 4" w:semiHidden="1" w:uiPriority="39" w:unhideWhenUsed="1"/>
+    <w:lsdException w:name="toc 5" w:semiHidden="1" w:uiPriority="39" w:unhideWhenUsed="1"/>
+    <w:lsdException w:name="toc 6" w:semiHidden="1" w:uiPriority="39" w:unhideWhenUsed="1"/>
+    <w:lsdException w:name="toc 7" w:semiHidden="1" w:uiPriority="39" w:unhideWhenUsed="1"/>
+    <w:lsdException w:name="toc 8" w:semiHidden="1" w:uiPriority="39" w:unhideWhenUsed="1"/>
+    <w:lsdException w:name="toc 9" w:semiHidden="1" w:uiPriority="39" w:unhideWhenUsed="1"/>
+    <w:lsdException w:name="Normal Indent" w:semiHidden="1" w:unhideWhenUsed="1"/>
+    <w:lsdException w:name="footnote text" w:semiHidden="1" w:unhideWhenUsed="1"/>
+    <w:lsdException w:name="annotation text" w:semiHidden="1" w:unhideWhenUsed="1"/>
+    <w:lsdException w:name="header" w:semiHidden="1" w:unhideWhenUsed="1"/>
+    <w:lsdException w:name="footer" w:semiHidden="1" w:unhideWhenUsed="1"/>
+    <w:lsdException w:name="index heading" w:semiHidden="1" w:unhideWhenUsed="1"/>
+    <w:lsdException w:name="caption" w:semiHidden="1" w:uiPriority="35" w:unhideWhenUsed="1" w:qFormat="1"/>
+    <w:lsdException w:name="table of figures" w:semiHidden="1" w:unhideWhenUsed="1"/>
+    <w:lsdException w:name="envelope address" w:semiHidden="1" w:unhideWhenUsed="1"/>
+    <w:lsdException w:name="envelope return" w:semiHidden="1" w:unhideWhenUsed="1"/>
+    <w:lsdException w:name="footnote reference" w:semiHidden="1" w:unhideWhenUsed="1"/>
+    <w:lsdException w:name="annotation reference" w:semiHidden="1" w:unhideWhenUsed="1"/>
+    <w:lsdException w:name="line number" w:semiHidden="1" w:unhideWhenUsed="1"/>
+    <w:lsdException w:name="page number" w:semiHidden="1" w:unhideWhenUsed="1"/>
+    <w:lsdException w:name="endnote reference" w:semiHidden="1" w:unhideWhenUsed="1"/>
+    <w:lsdException w:name="endnote text" w:semiHidden="1" w:unhideWhenUsed="1"/>
+    <w:lsdException w:name="table of authorities" w:semiHidden="1" w:unhideWhenUsed="1"/>
+    <w:lsdException w:name="macro" w:semiHidden="1" w:unhideWhenUsed="1"/>
+    <w:lsdException w:name="toa heading" w:semiHidden="1" w:unhideWhenUsed="1"/>
+    <w:lsdException w:name="List" w:semiHidden="1" w:unhideWhenUsed="1"/>
+    <w:lsdException w:name="List Bullet" w:semiHidden="1" w:unhideWhenUsed="1"/>
+    <w:lsdException w:name="List Number" w:semiHidden="1" w:unhideWhenUsed="1"/>
+    <w:lsdException w:name="List 2" w:semiHidden="1" w:unhideWhenUsed="1"/>
+    <w:lsdException w:name="List 3" w:semiHidden="1" w:unhideWhenUsed="1"/>
+    <w:lsdException w:name="List 4" w:semiHidden="1" w:unhideWhenUsed="1"/>
+    <w:lsdException w:name="List 5" w:semiHidden="1" w:unhideWhenUsed="1"/>
+    <w:lsdException w:name="List Bullet 2" w:semiHidden="1" w:unhideWhenUsed="1"/>
+    <w:lsdException w:name="List Bullet 3" w:semiHidden="1" w:unhideWhenUsed="1"/>
+    <w:lsdException w:name="List Bullet 4" w:semiHidden="1" w:unhideWhenUsed="1"/>
+    <w:lsdException w:name="List Bullet 5" w:semiHidden="1" w:unhideWhenUsed="1"/>
+    <w:lsdException w:name="List Number 2" w:semiHidden="1" w:unhideWhenUsed="1"/>
+    <w:lsdException w:name="List Number 3" w:semiHidden="1" w:unhideWhenUsed="1"/>
+    <w:lsdException w:name="List Number 4" w:semiHidden="1" w:unhideWhenUsed="1"/>
+    <w:lsdException w:name="List Number 5" w:semiHidden="1" w:unhideWhenUsed="1"/>
+    <w:lsdException w:name="Title" w:uiPriority="10" w:qFormat="1"/>
+    <w:lsdException w:name="Closing" w:semiHidden="1" w:unhideWhenUsed="1"/>
+    <w:lsdException w:name="Signature" w:semiHidden="1" w:unhideWhenUsed="1"/>
+    <w:lsdException w:name="Default Paragraph Font" w:semiHidden="1" w:uiPriority="1" w:unhideWhenUsed="1"/>
+    <w:lsdException w:name="Body Text" w:semiHidden="1" w:unhideWhenUsed="1"/>
+    <w:lsdException w:name="Body Text Indent" w:semiHidden="1" w:unhideWhenUsed="1"/>
+    <w:lsdException w:name="List Continue" w:semiHidden="1" w:unhideWhenUsed="1"/>
+    <w:lsdException w:name="List Continue 2" w:semiHidden="1" w:unhideWhenUsed="1"/>
+    <w:lsdException w:name="List Continue 3" w:semiHidden="1" w:unhideWhenUsed="1"/>
+    <w:lsdException w:name="List Continue 4" w:semiHidden="1" w:unhideWhenUsed="1"/>
+    <w:lsdException w:name="List Continue 5" w:semiHidden="1" w:unhideWhenUsed="1"/>
+    <w:lsdException w:name="Message Header" w:semiHidden="1" w:unhideWhenUsed="1"/>
+    <w:lsdException w:name="Subtitle" w:uiPriority="11" w:qFormat="1"/>
+    <w:lsdException w:name="Salutation" w:semiHidden="1" w:unhideWhenUsed="1"/>
+    <w:lsdException w:name="Date" w:semiHidden="1" w:unhideWhenUsed="1"/>
+    <w:lsdException w:name="Body Text First Indent" w:semiHidden="1" w:unhideWhenUsed="1"/>
+    <w:lsdException w:name="Body Text First Indent 2" w:semiHidden="1" w:unhideWhenUsed="1"/>
+    <w:lsdException w:name="Note Heading" w:semiHidden="1" w:unhideWhenUsed="1"/>
+    <w:lsdException w:name="Body Text 2" w:semiHidden="1" w:unhideWhenUsed="1"/>
+    <w:lsdException w:name="Body Text 3" w:semiHidden="1" w:unhideWhenUsed="1"/>
+    <w:lsdException w:name="Body Text Indent 2" w:semiHidden="1" w:unhideWhenUsed="1"/>
+    <w:lsdException w:name="Body Text Indent 3" w:semiHidden="1" w:unhideWhenUsed="1"/>
+    <w:lsdException w:name="Block Text" w:semiHidden="1" w:unhideWhenUsed="1"/>
+    <w:lsdException w:name="Hyperlink" w:semiHidden="1" w:unhideWhenUsed="1"/>
+    <w:lsdException w:name="FollowedHyperlink" w:semiHidden="1" w:unhideWhenUsed="1"/>
+    <w:lsdException w:name="Strong" w:uiPriority="22" w:qFormat="1"/>
+    <w:lsdException w:name="Emphasis" w:uiPriority="20" w:qFormat="1"/>
+    <w:lsdException w:name="Document Map" w:semiHidden="1" w:unhideWhenUsed="1"/>
+    <w:lsdException w:name="Plain Text" w:semiHidden="1" w:unhideWhenUsed="1"/>
+    <w:lsdException w:name="E-mail Signature" w:semiHidden="1" w:unhideWhenUsed="1"/>
+    <w:lsdException w:name="HTML Top of Form" w:semiHidden="1" w:unhideWhenUsed="1"/>
+    <w:lsdException w:name="HTML Bottom of Form" w:semiHidden="1" w:unhideWhenUsed="1"/>
+    <w:lsdException w:name="Normal (Web)" w:semiHidden="1" w:unhideWhenUsed="1"/>
+    <w:lsdException w:name="HTML Acronym" w:semiHidden="1" w:unhideWhenUsed="1"/>
+    <w:lsdException w:name="HTML Address" w:semiHidden="1" w:unhideWhenUsed="1"/>
+    <w:lsdException w:name="HTML Cite" w:semiHidden="1" w:unhideWhenUsed="1"/>
+    <w:lsdException w:name="HTML Code" w:semiHidden="1" w:unhideWhenUsed="1"/>
+    <w:lsdException w:name="HTML Definition" w:semiHidden="1" w:unhideWhenUsed="1"/>
+    <w:lsdException w:name="HTML Keyboard" w:semiHidden="1" w:unhideWhenUsed="1"/>
+    <w:lsdException w:name="HTML Preformatted" w:semiHidden="1" w:unhideWhenUsed="1"/>
+    <w:lsdException w:name="HTML Sample" w:semiHidden="1" w:unhideWhenUsed="1"/>
+    <w:lsdException w:name="HTML Typewriter" w:semiHidden="1" w:unhideWhenUsed="1"/>
+    <w:lsdException w:name="HTML Variable" w:semiHidden="1" w:unhideWhenUsed="1"/>
+    <w:lsdException w:name="Normal Table" w:semiHidden="1" w:unhideWhenUsed="1"/>
+    <w:lsdException w:name="annotation subject" w:semiHidden="1" w:unhideWhenUsed="1"/>
+    <w:lsdException w:name="No List" w:semiHidden="1" w:unhideWhenUsed="1"/>
+    <w:lsdException w:name="Outline List 1" w:semiHidden="1" w:unhideWhenUsed="1"/>
+    <w:lsdException w:name="Outline List 2" w:semiHidden="1" w:unhideWhenUsed="1"/>
+    <w:lsdException w:name="Outline List 3" w:semiHidden="1" w:unhideWhenUsed="1"/>
+    <w:lsdException w:name="Table Simple 1" w:semiHidden="1" w:unhideWhenUsed="1"/>
+    <w:lsdException w:name="Table Simple 2" w:semiHidden="1" w:unhideWhenUsed="1"/>
+    <w:lsdException w:name="Table Simple 3" w:semiHidden="1" w:unhideWhenUsed="1"/>
+    <w:lsdException w:name="Table Classic 1" w:semiHidden="1" w:unhideWhenUsed="1"/>
+    <w:lsdException w:name="Table Classic 2" w:semiHidden="1" w:unhideWhenUsed="1"/>
+    <w:lsdException w:name="Table Classic 3" w:semiHidden="1" w:unhideWhenUsed="1"/>
+    <w:lsdException w:name="Table Classic 4" w:semiHidden="1" w:unhideWhenUsed="1"/>
+    <w:lsdException w:name="Table Colorful 1" w:semiHidden="1" w:unhideWhenUsed="1"/>
+    <w:lsdException w:name="Table Colorful 2" w:semiHidden="1" w:unhideWhenUsed="1"/>
+    <w:lsdException w:name="Table Colorful 3" w:semiHidden="1" w:unhideWhenUsed="1"/>
+    <w:lsdException w:name="Table Columns 1" w:semiHidden="1" w:unhideWhenUsed="1"/>
+    <w:lsdException w:name="Table Columns 2" w:semiHidden="1" w:unhideWhenUsed="1"/>
+    <w:lsdException w:name="Table Columns 3" w:semiHidden="1" w:unhideWhenUsed="1"/>
+    <w:lsdException w:name="Table Columns 4" w:semiHidden="1" w:unhideWhenUsed="1"/>
+    <w:lsdException w:name="Table Columns 5" w:semiHidden="1" w:unhideWhenUsed="1"/>
+    <w:lsdException w:name="Table Grid 1" w:semiHidden="1" w:unhideWhenUsed="1"/>
+    <w:lsdException w:name="Table Grid 2" w:semiHidden="1" w:unhideWhenUsed="1"/>
+    <w:lsdException w:name="Table Grid 3" w:semiHidden="1" w:unhideWhenUsed="1"/>
+    <w:lsdException w:name="Table Grid 4" w:semiHidden="1" w:unhideWhenUsed="1"/>
+    <w:lsdException w:name="Table Grid 5" w:semiHidden="1" w:unhideWhenUsed="1"/>
+    <w:lsdException w:name="Table Grid 6" w:semiHidden="1" w:unhideWhenUsed="1"/>
+    <w:lsdException w:name="Table Grid 7" w:semiHidden="1" w:unhideWhenUsed="1"/>
+    <w:lsdException w:name="Table Grid 8" w:semiHidden="1" w:unhideWhenUsed="1"/>
+    <w:lsdException w:name="Table List 1" w:semiHidden="1" w:unhideWhenUsed="1"/>
+    <w:lsdException w:name="Table List 2" w:semiHidden="1" w:unhideWhenUsed="1"/>
+    <w:lsdException w:name="Table List 3" w:semiHidden="1" w:unhideWhenUsed="1"/>
+    <w:lsdException w:name="Table List 4" w:semiHidden="1" w:unhideWhenUsed="1"/>
+    <w:lsdException w:name="Table List 5" w:semiHidden="1" w:unhideWhenUsed="1"/>
+    <w:lsdException w:name="Table List 6" w:semiHidden="1" w:unhideWhenUsed="1"/>
+    <w:lsdException w:name="Table List 7" w:semiHidden="1" w:unhideWhenUsed="1"/>
+    <w:lsdException w:name="Table List 8" w:semiHidden="1" w:unhideWhenUsed="1"/>
+    <w:lsdException w:name="Table 3D effects 1" w:semiHidden="1" w:unhideWhenUsed="1"/>
+    <w:lsdException w:name="Table 3D effects 2" w:semiHidden="1" w:unhideWhenUsed="1"/>
+    <w:lsdException w:name="Table 3D effects 3" w:semiHidden="1" w:unhideWhenUsed="1"/>
+    <w:lsdException w:name="Table Contemporary" w:semiHidden="1" w:unhideWhenUsed="1"/>
+    <w:lsdException w:name="Table Elegant" w:semiHidden="1" w:unhideWhenUsed="1"/>
+    <w:lsdException w:name="Table Professional" w:semiHidden="1" w:unhideWhenUsed="1"/>
+    <w:lsdException w:name="Table Subtle 1" w:semiHidden="1" w:unhideWhenUsed="1"/>
+    <w:lsdException w:name="Table Subtle 2" w:semiHidden="1" w:unhideWhenUsed="1"/>
+    <w:lsdException w:name="Table Web 1" w:semiHidden="1" w:unhideWhenUsed="1"/>
+    <w:lsdException w:name="Table Web 2" w:semiHidden="1" w:unhideWhenUsed="1"/>
+    <w:lsdException w:name="Table Web 3" w:semiHidden="1" w:unhideWhenUsed="1"/>
+    <w:lsdException w:name="Balloon Text" w:semiHidden="1" w:unhideWhenUsed="1"/>
+    <w:lsdException w:name="Table Grid" w:uiPriority="39"/>
+    <w:lsdException w:name="Table Theme" w:semiHidden="1" w:unhideWhenUsed="1"/>
+    <w:lsdException w:name="Placeholder Text" w:semiHidden="1"/>
+    <w:lsdException w:name="No Spacing" w:uiPriority="1" w:qFormat="1"/>
+    <w:lsdException w:name="Light Shading" w:uiPriority="60"/>
+    <w:lsdException w:name="Light List" w:uiPriority="61"/>
+    <w:lsdException w:name="Light Grid" w:uiPriority="62"/>
+    <w:lsdException w:name="Medium Shading 1" w:uiPriority="63"/>
+    <w:lsdException w:name="Medium Shading 2" w:uiPriority="64"/>
+    <w:lsdException w:name="Medium List 1" w:uiPriority="65"/>
+    <w:lsdException w:name="Medium List 2" w:uiPriority="66"/>
+    <w:lsdException w:name="Medium Grid 1" w:uiPriority="67"/>
+    <w:lsdException w:name="Medium Grid 2" w:uiPriority="68"/>
+    <w:lsdException w:name="Medium Grid 3" w:uiPriority="69"/>
+    <w:lsdException w:name="Dark List" w:uiPriority="70"/>
+    <w:lsdException w:name="Colorful Shading" w:uiPriority="71"/>
+    <w:lsdException w:name="Colorful List" w:uiPriority="72"/>
+    <w:lsdException w:name="Colorful Grid" w:uiPriority="73"/>
+    <w:lsdException w:name="Light Shading Accent 1" w:uiPriority="60"/>
+    <w:lsdException w:name="Light List Accent 1" w:uiPriority="61"/>
+    <w:lsdException w:name="Light Grid Accent 1" w:uiPriority="62"/>
+    <w:lsdException w:name="Medium Shading 1 Accent 1" w:uiPriority="63"/>
+    <w:lsdException w:name="Medium Shading 2 Accent 1" w:uiPriority="64"/>
+    <w:lsdException w:name="Medium List 1 Accent 1" w:uiPriority="65"/>
+    <w:lsdException w:name="Revision" w:semiHidden="1"/>
+    <w:lsdException w:name="List Paragraph" w:uiPriority="34" w:qFormat="1"/>
+    <w:lsdException w:name="Quote" w:uiPriority="29" w:qFormat="1"/>
+    <w:lsdException w:name="Intense Quote" w:uiPriority="30" w:qFormat="1"/>
+    <w:lsdException w:name="Medium List 2 Accent 1" w:uiPriority="66"/>
+    <w:lsdException w:name="Medium Grid 1 Accent 1" w:uiPriority="67"/>
+    <w:lsdException w:name="Medium Grid 2 Accent 1" w:uiPriority="68"/>
+    <w:lsdException w:name="Medium Grid 3 Accent 1" w:uiPriority="69"/>
+    <w:lsdException w:name="Dark List Accent 1" w:uiPriority="70"/>
+    <w:lsdException w:name="Colorful Shading Accent 1" w:uiPriority="71"/>
+    <w:lsdException w:name="Colorful List Accent 1" w:uiPriority="72"/>
+    <w:lsdException w:name="Colorful Grid Accent 1" w:uiPriority="73"/>
+    <w:lsdException w:name="Light Shading Accent 2" w:uiPriority="60"/>
+    <w:lsdException w:name="Light List Accent 2" w:uiPriority="61"/>
+    <w:lsdException w:name="Light Grid Accent 2" w:uiPriority="62"/>
+    <w:lsdException w:name="Medium Shading 1 Accent 2" w:uiPriority="63"/>
+    <w:lsdException w:name="Medium Shading 2 Accent 2" w:uiPriority="64"/>
+    <w:lsdException w:name="Medium List 1 Accent 2" w:uiPriority="65"/>
+    <w:lsdException w:name="Medium List 2 Accent 2" w:uiPriority="66"/>
+    <w:lsdException w:name="Medium Grid 1 Accent 2" w:uiPriority="67"/>
+    <w:lsdException w:name="Medium Grid 2 Accent 2" w:uiPriority="68"/>
+    <w:lsdException w:name="Medium Grid 3 Accent 2" w:uiPriority="69"/>
+    <w:lsdException w:name="Dark List Accent 2" w:uiPriority="70"/>
+    <w:lsdException w:name="Colorful Shading Accent 2" w:uiPriority="71"/>
+    <w:lsdException w:name="Colorful List Accent 2" w:uiPriority="72"/>
+    <w:lsdException w:name="Colorful Grid Accent 2" w:uiPriority="73"/>
+    <w:lsdException w:name="Light Shading Accent 3" w:uiPriority="60"/>
+    <w:lsdException w:name="Light List Accent 3" w:uiPriority="61"/>
+    <w:lsdException w:name="Light Grid Accent 3" w:uiPriority="62"/>
+    <w:lsdException w:name="Medium Shading 1 Accent 3" w:uiPriority="63"/>
+    <w:lsdException w:name="Medium Shading 2 Accent 3" w:uiPriority="64"/>
+    <w:lsdException w:name="Medium List 1 Accent 3" w:uiPriority="65"/>
+    <w:lsdException w:name="Medium List 2 Accent 3" w:uiPriority="66"/>
+    <w:lsdException w:name="Medium Grid 1 Accent 3" w:uiPriority="67"/>
+    <w:lsdException w:name="Medium Grid 2 Accent 3" w:uiPriority="68"/>
+    <w:lsdException w:name="Medium Grid 3 Accent 3" w:uiPriority="69"/>
+    <w:lsdException w:name="Dark List Accent 3" w:uiPriority="70"/>
+    <w:lsdException w:name="Colorful Shading Accent 3" w:uiPriority="71"/>
+    <w:lsdException w:name="Colorful List Accent 3" w:uiPriority="72"/>
+    <w:lsdException w:name="Colorful Grid Accent 3" w:uiPriority="73"/>
+    <w:lsdException w:name="Light Shading Accent 4" w:uiPriority="60"/>
+    <w:lsdException w:name="Light List Accent 4" w:uiPriority="61"/>
+    <w:lsdException w:name="Light Grid Accent 4" w:uiPriority="62"/>
+    <w:lsdException w:name="Medium Shading 1 Accent 4" w:uiPriority="63"/>
+    <w:lsdException w:name="Medium Shading 2 Accent 4" w:uiPriority="64"/>
+    <w:lsdException w:name="Medium List 1 Accent 4" w:uiPriority="65"/>
+    <w:lsdException w:name="Medium List 2 Accent 4" w:uiPriority="66"/>
+    <w:lsdException w:name="Medium Grid 1 Accent 4" w:uiPriority="67"/>
+    <w:lsdException w:name="Medium Grid 2 Accent 4" w:uiPriority="68"/>
+    <w:lsdException w:name="Medium Grid 3 Accent 4" w:uiPriority="69"/>
+    <w:lsdException w:name="Dark List Accent 4" w:uiPriority="70"/>
+    <w:lsdException w:name="Colorful Shading Accent 4" w:uiPriority="71"/>
+    <w:lsdException w:name="Colorful List Accent 4" w:uiPriority="72"/>
+    <w:lsdException w:name="Colorful Grid Accent 4" w:uiPriority="73"/>
+    <w:lsdException w:name="Light Shading Accent 5" w:uiPriority="60"/>
+    <w:lsdException w:name="Light List Accent 5" w:uiPriority="61"/>
+    <w:lsdException w:name="Light Grid Accent 5" w:uiPriority="62"/>
+    <w:lsdException w:name="Medium Shading 1 Accent 5" w:uiPriority="63"/>
+    <w:lsdException w:name="Medium Shading 2 Accent 5" w:uiPriority="64"/>
+    <w:lsdException w:name="Medium List 1 Accent 5" w:uiPriority="65"/>
+    <w:lsdException w:name="Medium List 2 Accent 5" w:uiPriority="66"/>
+    <w:lsdException w:name="Medium Grid 1 Accent 5" w:uiPriority="67"/>
+    <w:lsdException w:name="Medium Grid 2 Accent 5" w:uiPriority="68"/>
+    <w:lsdException w:name="Medium Grid 3 Accent 5" w:uiPriority="69"/>
+    <w:lsdException w:name="Dark List Accent 5" w:uiPriority="70"/>
+    <w:lsdException w:name="Colorful Shading Accent 5" w:uiPriority="71"/>
+    <w:lsdException w:name="Colorful List Accent 5" w:uiPriority="72"/>
+    <w:lsdException w:name="Colorful Grid Accent 5" w:uiPriority="73"/>
+    <w:lsdException w:name="Light Shading Accent 6" w:uiPriority="60"/>
+    <w:lsdException w:name="Light List Accent 6" w:uiPriority="61"/>
+    <w:lsdException w:name="Light Grid Accent 6" w:uiPriority="62"/>
+    <w:lsdException w:name="Medium Shading 1 Accent 6" w:uiPriority="63"/>
+    <w:lsdException w:name="Medium Shading 2 Accent 6" w:uiPriority="64"/>
+    <w:lsdException w:name="Medium List 1 Accent 6" w:uiPriority="65"/>
+    <w:lsdException w:name="Medium List 2 Accent 6" w:uiPriority="66"/>
+    <w:lsdException w:name="Medium Grid 1 Accent 6" w:uiPriority="67"/>
+    <w:lsdException w:name="Medium Grid 2 Accent 6" w:uiPriority="68"/>
+    <w:lsdException w:name="Medium Grid 3 Accent 6" w:uiPriority="69"/>
+    <w:lsdException w:name="Dark List Accent 6" w:uiPriority="70"/>
+    <w:lsdException w:name="Colorful Shading Accent 6" w:uiPriority="71"/>
+    <w:lsdException w:name="Colorful List Accent 6" w:uiPriority="72"/>
+    <w:lsdException w:name="Colorful Grid Accent 6" w:uiPriority="73"/>
+    <w:lsdException w:name="Subtle Emphasis" w:uiPriority="19" w:qFormat="1"/>
+    <w:lsdException w:name="Intense Emphasis" w:uiPriority="21" w:qFormat="1"/>
+    <w:lsdException w:name="Subtle Reference" w:uiPriority="31" w:qFormat="1"/>
+    <w:lsdException w:name="Intense Reference" w:uiPriority="32" w:qFormat="1"/>
+    <w:lsdException w:name="Book Title" w:uiPriority="33" w:qFormat="1"/>
+    <w:lsdException w:name="Bibliography" w:semiHidden="1" w:uiPriority="37" w:unhideWhenUsed="1"/>
+    <w:lsdException w:name="TOC Heading" w:semiHidden="1" w:uiPriority="39" w:unhideWhenUsed="1" w:qFormat="1"/>
+    <w:lsdException w:name="Plain Table 1" w:uiPriority="41"/>
+    <w:lsdException w:name="Plain Table 2" w:uiPriority="42"/>
+    <w:lsdException w:name="Plain Table 3" w:uiPriority="43"/>
+    <w:lsdException w:name="Plain Table 4" w:uiPriority="44"/>
+    <w:lsdException w:name="Plain Table 5" w:uiPriority="45"/>
+    <w:lsdException w:name="Grid Table Light" w:uiPriority="40"/>
+    <w:lsdException w:name="Grid Table 1 Light" w:uiPriority="46"/>
+    <w:lsdException w:name="Grid Table 2" w:uiPriority="47"/>
+    <w:lsdException w:name="Grid Table 3" w:uiPriority="48"/>
+    <w:lsdException w:name="Grid Table 4" w:uiPriority="49"/>
+    <w:lsdException w:name="Grid Table 5 Dark" w:uiPriority="50"/>
+    <w:lsdException w:name="Grid Table 6 Colorful" w:uiPriority="51"/>
+    <w:lsdException w:name="Grid Table 7 Colorful" w:uiPriority="52"/>
+    <w:lsdException w:name="Grid Table 1 Light Accent 1" w:uiPriority="46"/>
+    <w:lsdException w:name="Grid Table 2 Accent 1" w:uiPriority="47"/>
+    <w:lsdException w:name="Grid Table 3 Accent 1" w:uiPriority="48"/>
+    <w:lsdException w:name="Grid Table 4 Accent 1" w:uiPriority="49"/>
+    <w:lsdException w:name="Grid Table 5 Dark Accent 1" w:uiPriority="50"/>
+    <w:lsdException w:name="Grid Table 6 Colorful Accent 1" w:uiPriority="51"/>
+    <w:lsdException w:name="Grid Table 7 Colorful Accent 1" w:uiPriority="52"/>
+    <w:lsdException w:name="Grid Table 1 Light Accent 2" w:uiPriority="46"/>
+    <w:lsdException w:name="Grid Table 2 Accent 2" w:uiPriority="47"/>
+    <w:lsdException w:name="Grid Table 3 Accent 2" w:uiPriority="48"/>
+    <w:lsdException w:name="Grid Table 4 Accent 2" w:uiPriority="49"/>
+    <w:lsdException w:name="Grid Table 5 Dark Accent 2" w:uiPriority="50"/>
+    <w:lsdException w:name="Grid Table 6 Colorful Accent 2" w:uiPriority="51"/>
+    <w:lsdException w:name="Grid Table 7 Colorful Accent 2" w:uiPriority="52"/>
+    <w:lsdException w:name="Grid Table 1 Light Accent 3" w:uiPriority="46"/>
+    <w:lsdException w:name="Grid Table 2 Accent 3" w:uiPriority="47"/>
+    <w:lsdException w:name="Grid Table 3 Accent 3" w:uiPriority="48"/>
+    <w:lsdException w:name="Grid Table 4 Accent 3" w:uiPriority="49"/>
+    <w:lsdException w:name="Grid Table 5 Dark Accent 3" w:uiPriority="50"/>
+    <w:lsdException w:name="Grid Table 6 Colorful Accent 3" w:uiPriority="51"/>
+    <w:lsdException w:name="Grid Table 7 Colorful Accent 3" w:uiPriority="52"/>
+    <w:lsdException w:name="Grid Table 1 Light Accent 4" w:uiPriority="46"/>
+    <w:lsdException w:name="Grid Table 2 Accent 4" w:uiPriority="47"/>
+    <w:lsdException w:name="Grid Table 3 Accent 4" w:uiPriority="48"/>
+    <w:lsdException w:name="Grid Table 4 Accent 4" w:uiPriority="49"/>
+    <w:lsdException w:name="Grid Table 5 Dark Accent 4" w:uiPriority="50"/>
+    <w:lsdException w:name="Grid Table 6 Colorful Accent 4" w:uiPriority="51"/>
+    <w:lsdException w:name="Grid Table 7 Colorful Accent 4" w:uiPriority="52"/>
+    <w:lsdException w:name="Grid Table 1 Light Accent 5" w:uiPriority="46"/>
+    <w:lsdException w:name="Grid Table 2 Accent 5" w:uiPriority="47"/>
+    <w:lsdException w:name="Grid Table 3 Accent 5" w:uiPriority="48"/>
+    <w:lsdException w:name="Grid Table 4 Accent 5" w:uiPriority="49"/>
+    <w:lsdException w:name="Grid Table 5 Dark Accent 5" w:uiPriority="50"/>
+    <w:lsdException w:name="Grid Table 6 Colorful Accent 5" w:uiPriority="51"/>
+    <w:lsdException w:name="Grid Table 7 Colorful Accent 5" w:uiPriority="52"/>
+    <w:lsdException w:name="Grid Table 1 Light Accent 6" w:uiPriority="46"/>
+    <w:lsdException w:name="Grid Table 2 Accent 6" w:uiPriority="47"/>
+    <w:lsdException w:name="Grid Table 3 Accent 6" w:uiPriority="48"/>
+    <w:lsdException w:name="Grid Table 4 Accent 6" w:uiPriority="49"/>
+    <w:lsdException w:name="Grid Table 5 Dark Accent 6" w:uiPriority="50"/>
+    <w:lsdException w:name="Grid Table 6 Colorful Accent 6" w:uiPriority="51"/>
+    <w:lsdException w:name="Grid Table 7 Colorful Accent 6" w:uiPriority="52"/>
+    <w:lsdException w:name="List Table 1 Light" w:uiPriority="46"/>
+    <w:lsdException w:name="List Table 2" w:uiPriority="47"/>
+    <w:lsdException w:name="List Table 3" w:uiPriority="48"/>
+    <w:lsdException w:name="List Table 4" w:uiPriority="49"/>
+    <w:lsdException w:name="List Table 5 Dark" w:uiPriority="50"/>
+    <w:lsdException w:name="List Table 6 Colorful" w:uiPriority="51"/>
+    <w:lsdException w:name="List Table 7 Colorful" w:uiPriority="52"/>
+    <w:lsdException w:name="List Table 1 Light Accent 1" w:uiPriority="46"/>
+    <w:lsdException w:name="List Table 2 Accent 1" w:uiPriority="47"/>
+    <w:lsdException w:name="List Table 3 Accent 1" w:uiPriority="48"/>
+    <w:lsdException w:name="List Table 4 Accent 1" w:uiPriority="49"/>
+    <w:lsdException w:name="List Table 5 Dark Accent 1" w:uiPriority="50"/>
+    <w:lsdException w:name="List Table 6 Colorful Accent 1" w:uiPriority="51"/>
+    <w:lsdException w:name="List Table 7 Colorful Accent 1" w:uiPriority="52"/>
+    <w:lsdException w:name="List Table 1 Light Accent 2" w:uiPriority="46"/>
+    <w:lsdException w:name="List Table 2 Accent 2" w:uiPriority="47"/>
+    <w:lsdException w:name="List Table 3 Accent 2" w:uiPriority="48"/>
+    <w:lsdException w:name="List Table 4 Accent 2" w:uiPriority="49"/>
+    <w:lsdException w:name="List Table 5 Dark Accent 2" w:uiPriority="50"/>
+    <w:lsdException w:name="List Table 6 Colorful Accent 2" w:uiPriority="51"/>
+    <w:lsdException w:name="List Table 7 Colorful Accent 2" w:uiPriority="52"/>
+    <w:lsdException w:name="List Table 1 Light Accent 3" w:uiPriority="46"/>
+    <w:lsdException w:name="List Table 2 Accent 3" w:uiPriority="47"/>
+    <w:lsdException w:name="List Table 3 Accent 3" w:uiPriority="48"/>
+    <w:lsdException w:name="List Table 4 Accent 3" w:uiPriority="49"/>
+    <w:lsdException w:name="List Table 5 Dark Accent 3" w:uiPriority="50"/>
+    <w:lsdException w:name="List Table 6 Colorful Accent 3" w:uiPriority="51"/>
+    <w:lsdException w:name="List Table 7 Colorful Accent 3" w:uiPriority="52"/>
+    <w:lsdException w:name="List Table 1 Light Accent 4" w:uiPriority="46"/>
+    <w:lsdException w:name="List Table 2 Accent 4" w:uiPriority="47"/>
+    <w:lsdException w:name="List Table 3 Accent 4" w:uiPriority="48"/>
+    <w:lsdException w:name="List Table 4 Accent 4" w:uiPriority="49"/>
+    <w:lsdException w:name="List Table 5 Dark Accent 4" w:uiPriority="50"/>
+    <w:lsdException w:name="List Table 6 Colorful Accent 4" w:uiPriority="51"/>
+    <w:lsdException w:name="List Table 7 Colorful Accent 4" w:uiPriority="52"/>
+    <w:lsdException w:name="List Table 1 Light Accent 5" w:uiPriority="46"/>
+    <w:lsdException w:name="List Table 2 Accent 5" w:uiPriority="47"/>
+    <w:lsdException w:name="List Table 3 Accent 5" w:uiPriority="48"/>
+    <w:lsdException w:name="List Table 4 Accent 5" w:uiPriority="49"/>
+    <w:lsdException w:name="List Table 5 Dark Accent 5" w:uiPriority="50"/>
+    <w:lsdException w:name="List Table 6 Colorful Accent 5" w:uiPriority="51"/>
+    <w:lsdException w:name="List Table 7 Colorful Accent 5" w:uiPriority="52"/>
+    <w:lsdException w:name="List Table 1 Light Accent 6" w:uiPriority="46"/>
+    <w:lsdException w:name="List Table 2 Accent 6" w:uiPriority="47"/>
+    <w:lsdException w:name="List Table 3 Accent 6" w:uiPriority="48"/>
+    <w:lsdException w:name="List Table 4 Accent 6" w:uiPriority="49"/>
+    <w:lsdException w:name="List Table 5 Dark Accent 6" w:uiPriority="50"/>
+    <w:lsdException w:name="List Table 6 Colorful Accent 6" w:uiPriority="51"/>
+    <w:lsdException w:name="List Table 7 Colorful Accent 6" w:uiPriority="52"/>
   </w:latentStyles>
   <w:style w:type="paragraph" w:default="1" w:styleId="Normal">
     <w:name w:val="Normal"/>
@@ -2259,7 +2389,6 @@
     <w:uiPriority w:val="99"/>
     <w:semiHidden/>
     <w:unhideWhenUsed/>
-    <w:qFormat/>
     <w:tblPr>
       <w:tblInd w:w="0" w:type="dxa"/>
       <w:tblCellMar>
@@ -2285,7 +2414,6 @@
       <w:spacing w:after="0" w:line="240" w:lineRule="auto"/>
     </w:pPr>
     <w:tblPr>
-      <w:tblInd w:w="0" w:type="dxa"/>
       <w:tblBorders>
         <w:top w:val="single" w:sz="4" w:space="0" w:color="000000" w:themeColor="text1"/>
         <w:left w:val="single" w:sz="4" w:space="0" w:color="000000" w:themeColor="text1"/>
@@ -2294,12 +2422,6 @@
         <w:insideH w:val="single" w:sz="4" w:space="0" w:color="000000" w:themeColor="text1"/>
         <w:insideV w:val="single" w:sz="4" w:space="0" w:color="000000" w:themeColor="text1"/>
       </w:tblBorders>
-      <w:tblCellMar>
-        <w:top w:w="0" w:type="dxa"/>
-        <w:left w:w="108" w:type="dxa"/>
-        <w:bottom w:w="0" w:type="dxa"/>
-        <w:right w:w="108" w:type="dxa"/>
-      </w:tblCellMar>
     </w:tblPr>
   </w:style>
 </w:styles>
@@ -2560,7 +2682,7 @@
   <a:extraClrSchemeLst/>
   <a:extLst>
     <a:ext uri="{05A4C25C-085E-4340-85A3-A5531E510DB2}">
-      <thm15:themeFamily xmlns="" xmlns:thm15="http://schemas.microsoft.com/office/thememl/2012/main" name="Office Theme" id="{62F939B6-93AF-4DB8-9C6B-D6C7DFDC589F}" vid="{4A3C46E8-61CC-4603-A589-7422A47A8E4A}"/>
+      <thm15:themeFamily xmlns:thm15="http://schemas.microsoft.com/office/thememl/2012/main" name="Office Theme" id="{62F939B6-93AF-4DB8-9C6B-D6C7DFDC589F}" vid="{4A3C46E8-61CC-4603-A589-7422A47A8E4A}"/>
     </a:ext>
   </a:extLst>
 </a:theme>
@@ -2571,7 +2693,7 @@
 </file>
 
 <file path=customXml/itemProps1.xml><?xml version="1.0" encoding="utf-8"?>
-<ds:datastoreItem xmlns:ds="http://schemas.openxmlformats.org/officeDocument/2006/customXml" ds:itemID="{9CA4939F-4A1C-48D6-AE8F-8A27BE5FAEA1}">
+<ds:datastoreItem xmlns:ds="http://schemas.openxmlformats.org/officeDocument/2006/customXml" ds:itemID="{4DC49CC6-367C-485F-9DFF-D8F3C82C181A}">
   <ds:schemaRefs>
     <ds:schemaRef ds:uri="http://schemas.openxmlformats.org/officeDocument/2006/bibliography"/>
   </ds:schemaRefs>

</xml_diff>

<commit_message>
rephrase boilers & heaters
</commit_message>
<xml_diff>
--- a/images/electronics/blenders/blenders.docx
+++ b/images/electronics/blenders/blenders.docx
@@ -477,7 +477,17 @@
                 <w:sz w:val="28"/>
                 <w:szCs w:val="28"/>
               </w:rPr>
-              <w:t>Power / Wattage: 1000 watts</w:t>
+              <w:t>Power / Wattage: 15</w:t>
+            </w:r>
+            <w:bookmarkStart w:id="0" w:name="_GoBack"/>
+            <w:bookmarkEnd w:id="0"/>
+            <w:r>
+              <w:rPr>
+                <w:rFonts w:ascii="Leelawadee" w:hAnsi="Leelawadee" w:cs="Leelawadee"/>
+                <w:sz w:val="28"/>
+                <w:szCs w:val="28"/>
+              </w:rPr>
+              <w:t>00 watts</w:t>
             </w:r>
           </w:p>
           <w:p>
@@ -1515,8 +1525,6 @@
               </w:rPr>
               <w:t xml:space="preserve"> 9 MQ9185XLI Hand Blender Set, 1200W, Multicolor</w:t>
             </w:r>
-            <w:bookmarkStart w:id="0" w:name="_GoBack"/>
-            <w:bookmarkEnd w:id="0"/>
           </w:p>
         </w:tc>
         <w:tc>
@@ -2693,7 +2701,7 @@
 </file>
 
 <file path=customXml/itemProps1.xml><?xml version="1.0" encoding="utf-8"?>
-<ds:datastoreItem xmlns:ds="http://schemas.openxmlformats.org/officeDocument/2006/customXml" ds:itemID="{4DC49CC6-367C-485F-9DFF-D8F3C82C181A}">
+<ds:datastoreItem xmlns:ds="http://schemas.openxmlformats.org/officeDocument/2006/customXml" ds:itemID="{BE0BF622-1BB2-4002-BA6D-65547084FAD2}">
   <ds:schemaRefs>
     <ds:schemaRef ds:uri="http://schemas.openxmlformats.org/officeDocument/2006/bibliography"/>
   </ds:schemaRefs>

</xml_diff>

<commit_message>
Paste Rephrased data kettles in electronics
</commit_message>
<xml_diff>
--- a/images/electronics/blenders/blenders.docx
+++ b/images/electronics/blenders/blenders.docx
@@ -479,8 +479,6 @@
               </w:rPr>
               <w:t>Power / Wattage: 15</w:t>
             </w:r>
-            <w:bookmarkStart w:id="0" w:name="_GoBack"/>
-            <w:bookmarkEnd w:id="0"/>
             <w:r>
               <w:rPr>
                 <w:rFonts w:ascii="Leelawadee" w:hAnsi="Leelawadee" w:cs="Leelawadee"/>
@@ -592,13 +590,17 @@
             <w:pPr>
               <w:rPr>
                 <w:rFonts w:ascii="Leelawadee" w:hAnsi="Leelawadee" w:cs="Leelawadee"/>
-                <w:sz w:val="28"/>
-                <w:szCs w:val="28"/>
-              </w:rPr>
-            </w:pPr>
-            <w:r>
-              <w:rPr>
-                <w:rFonts w:ascii="Leelawadee" w:hAnsi="Leelawadee" w:cs="Leelawadee"/>
+                <w:b/>
+                <w:bCs/>
+                <w:sz w:val="28"/>
+                <w:szCs w:val="28"/>
+              </w:rPr>
+            </w:pPr>
+            <w:r>
+              <w:rPr>
+                <w:rFonts w:ascii="Leelawadee" w:hAnsi="Leelawadee" w:cs="Leelawadee"/>
+                <w:b/>
+                <w:bCs/>
                 <w:sz w:val="28"/>
                 <w:szCs w:val="28"/>
               </w:rPr>
@@ -957,6 +959,14 @@
               </w:rPr>
               <w:t>Wattage: 600WSpeed: 2Colour: White/grey</w:t>
             </w:r>
+            <w:r>
+              <w:rPr>
+                <w:rFonts w:ascii="Leelawadee" w:hAnsi="Leelawadee" w:cs="Leelawadee"/>
+                <w:sz w:val="28"/>
+                <w:szCs w:val="28"/>
+              </w:rPr>
+              <w:t>.</w:t>
+            </w:r>
           </w:p>
           <w:p>
             <w:pPr>
@@ -974,6 +984,14 @@
               </w:rPr>
               <w:t>Safe to use</w:t>
             </w:r>
+            <w:r>
+              <w:rPr>
+                <w:rFonts w:ascii="Leelawadee" w:hAnsi="Leelawadee" w:cs="Leelawadee"/>
+                <w:sz w:val="28"/>
+                <w:szCs w:val="28"/>
+              </w:rPr>
+              <w:t>.</w:t>
+            </w:r>
           </w:p>
           <w:p>
             <w:pPr>
@@ -991,6 +1009,14 @@
               </w:rPr>
               <w:t>High Quality</w:t>
             </w:r>
+            <w:r>
+              <w:rPr>
+                <w:rFonts w:ascii="Leelawadee" w:hAnsi="Leelawadee" w:cs="Leelawadee"/>
+                <w:sz w:val="28"/>
+                <w:szCs w:val="28"/>
+              </w:rPr>
+              <w:t>.</w:t>
+            </w:r>
           </w:p>
           <w:p>
             <w:pPr>
@@ -1007,6 +1033,14 @@
                 <w:szCs w:val="28"/>
               </w:rPr>
               <w:t>Add a great addition to your home</w:t>
+            </w:r>
+            <w:r>
+              <w:rPr>
+                <w:rFonts w:ascii="Leelawadee" w:hAnsi="Leelawadee" w:cs="Leelawadee"/>
+                <w:sz w:val="28"/>
+                <w:szCs w:val="28"/>
+              </w:rPr>
+              <w:t>.</w:t>
             </w:r>
           </w:p>
         </w:tc>
@@ -1817,7 +1851,17 @@
                 <w:sz w:val="26"/>
                 <w:szCs w:val="26"/>
               </w:rPr>
-              <w:t>Material: stainless Steel</w:t>
+              <w:t>Material: stainle</w:t>
+            </w:r>
+            <w:bookmarkStart w:id="0" w:name="_GoBack"/>
+            <w:bookmarkEnd w:id="0"/>
+            <w:r>
+              <w:rPr>
+                <w:rFonts w:ascii="Leelawadee" w:hAnsi="Leelawadee" w:cs="Leelawadee"/>
+                <w:sz w:val="26"/>
+                <w:szCs w:val="26"/>
+              </w:rPr>
+              <w:t>ss Steel</w:t>
             </w:r>
           </w:p>
           <w:p>
@@ -1898,7 +1942,33 @@
                 <w:sz w:val="26"/>
                 <w:szCs w:val="26"/>
               </w:rPr>
-              <w:t>TORNADO Hand Blender In Black Color</w:t>
+              <w:t xml:space="preserve">TORNADO Hand Blender </w:t>
+            </w:r>
+            <w:proofErr w:type="gramStart"/>
+            <w:r>
+              <w:rPr>
+                <w:rFonts w:ascii="Leelawadee" w:hAnsi="Leelawadee" w:cs="Leelawadee"/>
+                <w:sz w:val="26"/>
+                <w:szCs w:val="26"/>
+              </w:rPr>
+              <w:t>In</w:t>
+            </w:r>
+            <w:proofErr w:type="gramEnd"/>
+            <w:r>
+              <w:rPr>
+                <w:rFonts w:ascii="Leelawadee" w:hAnsi="Leelawadee" w:cs="Leelawadee"/>
+                <w:sz w:val="26"/>
+                <w:szCs w:val="26"/>
+              </w:rPr>
+              <w:t xml:space="preserve"> Black Color</w:t>
+            </w:r>
+            <w:r>
+              <w:rPr>
+                <w:rFonts w:ascii="Leelawadee" w:hAnsi="Leelawadee" w:cs="Leelawadee"/>
+                <w:sz w:val="26"/>
+                <w:szCs w:val="26"/>
+              </w:rPr>
+              <w:t>.</w:t>
             </w:r>
           </w:p>
           <w:p>
@@ -1917,6 +1987,14 @@
               </w:rPr>
               <w:t>Electric Power: 400 Watt</w:t>
             </w:r>
+            <w:r>
+              <w:rPr>
+                <w:rFonts w:ascii="Leelawadee" w:hAnsi="Leelawadee" w:cs="Leelawadee"/>
+                <w:sz w:val="26"/>
+                <w:szCs w:val="26"/>
+              </w:rPr>
+              <w:t>.</w:t>
+            </w:r>
           </w:p>
           <w:p>
             <w:pPr>
@@ -1934,22 +2012,46 @@
               </w:rPr>
               <w:t>Beaker Capacity: 0.8 Liter</w:t>
             </w:r>
-          </w:p>
-          <w:p>
-            <w:pPr>
-              <w:rPr>
-                <w:rFonts w:ascii="Leelawadee" w:hAnsi="Leelawadee" w:cs="Leelawadee"/>
-                <w:sz w:val="26"/>
-                <w:szCs w:val="26"/>
-              </w:rPr>
-            </w:pPr>
-            <w:r>
-              <w:rPr>
-                <w:rFonts w:ascii="Leelawadee" w:hAnsi="Leelawadee" w:cs="Leelawadee"/>
-                <w:sz w:val="26"/>
-                <w:szCs w:val="26"/>
-              </w:rPr>
-              <w:t>2 Speeds With Variable Speed Controller</w:t>
+            <w:r>
+              <w:rPr>
+                <w:rFonts w:ascii="Leelawadee" w:hAnsi="Leelawadee" w:cs="Leelawadee"/>
+                <w:sz w:val="26"/>
+                <w:szCs w:val="26"/>
+              </w:rPr>
+              <w:t>.</w:t>
+            </w:r>
+          </w:p>
+          <w:p>
+            <w:pPr>
+              <w:rPr>
+                <w:rFonts w:ascii="Leelawadee" w:hAnsi="Leelawadee" w:cs="Leelawadee"/>
+                <w:sz w:val="26"/>
+                <w:szCs w:val="26"/>
+              </w:rPr>
+            </w:pPr>
+            <w:r>
+              <w:rPr>
+                <w:rFonts w:ascii="Leelawadee" w:hAnsi="Leelawadee" w:cs="Leelawadee"/>
+                <w:sz w:val="26"/>
+                <w:szCs w:val="26"/>
+              </w:rPr>
+              <w:t>2 Speeds w</w:t>
+            </w:r>
+            <w:r>
+              <w:rPr>
+                <w:rFonts w:ascii="Leelawadee" w:hAnsi="Leelawadee" w:cs="Leelawadee"/>
+                <w:sz w:val="26"/>
+                <w:szCs w:val="26"/>
+              </w:rPr>
+              <w:t>ith Variable Speed Controller</w:t>
+            </w:r>
+            <w:r>
+              <w:rPr>
+                <w:rFonts w:ascii="Leelawadee" w:hAnsi="Leelawadee" w:cs="Leelawadee"/>
+                <w:sz w:val="26"/>
+                <w:szCs w:val="26"/>
+              </w:rPr>
+              <w:t>.</w:t>
             </w:r>
           </w:p>
           <w:p>
@@ -1967,6 +2069,14 @@
                 <w:szCs w:val="26"/>
               </w:rPr>
               <w:t>Country of Origin: China 1 Year Full Free Warranty</w:t>
+            </w:r>
+            <w:r>
+              <w:rPr>
+                <w:rFonts w:ascii="Leelawadee" w:hAnsi="Leelawadee" w:cs="Leelawadee"/>
+                <w:sz w:val="26"/>
+                <w:szCs w:val="26"/>
+              </w:rPr>
+              <w:t>.</w:t>
             </w:r>
           </w:p>
         </w:tc>
@@ -2701,7 +2811,7 @@
 </file>
 
 <file path=customXml/itemProps1.xml><?xml version="1.0" encoding="utf-8"?>
-<ds:datastoreItem xmlns:ds="http://schemas.openxmlformats.org/officeDocument/2006/customXml" ds:itemID="{BE0BF622-1BB2-4002-BA6D-65547084FAD2}">
+<ds:datastoreItem xmlns:ds="http://schemas.openxmlformats.org/officeDocument/2006/customXml" ds:itemID="{4902C888-2526-4550-85B4-CF17DC9ACA94}">
   <ds:schemaRefs>
     <ds:schemaRef ds:uri="http://schemas.openxmlformats.org/officeDocument/2006/bibliography"/>
   </ds:schemaRefs>

</xml_diff>